<commit_message>
safety backup for null interpolation using weighted distances
</commit_message>
<xml_diff>
--- a/Opuntia notes.docx
+++ b/Opuntia notes.docx
@@ -19,12 +19,38 @@
     </w:p>
     <w:p>
       <w:r>
-        <w:t>cd projects/lindner/moving/pollutants</w:t>
+        <w:t>cd projects/</w:t>
+      </w:r>
+      <w:proofErr w:type="spellStart"/>
+      <w:r>
+        <w:t>lindner</w:t>
+      </w:r>
+      <w:proofErr w:type="spellEnd"/>
+      <w:r>
+        <w:t>/moving/pollutants</w:t>
       </w:r>
     </w:p>
     <w:p>
       <w:r>
         <w:t>cd summer2018/Python</w:t>
+      </w:r>
+    </w:p>
+    <w:p>
+      <w:proofErr w:type="spellStart"/>
+      <w:r>
+        <w:t>srun</w:t>
+      </w:r>
+      <w:proofErr w:type="spellEnd"/>
+      <w:r>
+        <w:t xml:space="preserve"> -N 1 -n 1 --mem=1gb -t 00:00:45 --</w:t>
+      </w:r>
+      <w:proofErr w:type="spellStart"/>
+      <w:r>
+        <w:t>pty</w:t>
+      </w:r>
+      <w:proofErr w:type="spellEnd"/>
+      <w:r>
+        <w:t xml:space="preserve"> /bin/bash</w:t>
       </w:r>
       <w:bookmarkStart w:id="0" w:name="_GoBack"/>
       <w:bookmarkEnd w:id="0"/>
@@ -472,10 +498,10 @@
   <a:themeElements>
     <a:clrScheme name="Office">
       <a:dk1>
-        <a:sysClr val="windowText" lastClr="000000"/>
+        <a:sysClr val="windowText" lastClr="FFFFFF"/>
       </a:dk1>
       <a:lt1>
-        <a:sysClr val="window" lastClr="FFFFFF"/>
+        <a:sysClr val="window" lastClr="1A1A1A"/>
       </a:lt1>
       <a:dk2>
         <a:srgbClr val="44546A"/>

</xml_diff>